<commit_message>
Made new skeleton use cases for medium level requirements
</commit_message>
<xml_diff>
--- a/ModifyPayInfo_SkeletonUseCase.docx
+++ b/ModifyPayInfo_SkeletonUseCase.docx
@@ -9,16 +9,7 @@
     </w:p>
     <w:p>
       <w:r>
-        <w:t xml:space="preserve">Use Case </w:t>
-      </w:r>
-      <w:r>
-        <w:t>–</w:t>
-      </w:r>
-      <w:r>
-        <w:t xml:space="preserve"> </w:t>
-      </w:r>
-      <w:r>
-        <w:t>Modify pay info</w:t>
+        <w:t>Use Case – Modify pay info</w:t>
       </w:r>
     </w:p>
     <w:p>
@@ -33,15 +24,17 @@
     </w:p>
     <w:p>
       <w:r>
-        <w:t>Date: 2019-05-06</w:t>
-      </w:r>
-    </w:p>
-    <w:p>
-      <w:r>
-        <w:t xml:space="preserve">Priority: </w:t>
-      </w:r>
-      <w:r>
-        <w:t>Medium</w:t>
+        <w:t>Date: 2019-05-0</w:t>
+      </w:r>
+      <w:r>
+        <w:t>9</w:t>
+      </w:r>
+      <w:bookmarkStart w:id="0" w:name="_GoBack"/>
+      <w:bookmarkEnd w:id="0"/>
+    </w:p>
+    <w:p>
+      <w:r>
+        <w:t>Priority: Medium</w:t>
       </w:r>
     </w:p>
     <w:p>
@@ -51,19 +44,7 @@
     </w:p>
     <w:p>
       <w:r>
-        <w:t xml:space="preserve">A Finance department employee wishes to change an employee’s payment information. The </w:t>
-      </w:r>
-      <w:r>
-        <w:t xml:space="preserve">Finance department </w:t>
-      </w:r>
-      <w:r>
-        <w:t>employee changes the employee’s payment information. Once the changes are made the f</w:t>
-      </w:r>
-      <w:r>
-        <w:t>inance department</w:t>
-      </w:r>
-      <w:r>
-        <w:t xml:space="preserve"> employee may click the “save changes” button and the new info will be saved in the system.</w:t>
+        <w:t>A Finance department employee wishes to change an employee’s payment information. The Finance department employee changes the employee’s payment information. Once the changes are made the finance department employee may click the “save changes” button and the new info will be saved in the system.</w:t>
       </w:r>
     </w:p>
     <w:p>
@@ -80,10 +61,7 @@
         </w:numPr>
       </w:pPr>
       <w:r>
-        <w:t>Finance department</w:t>
-      </w:r>
-      <w:r>
-        <w:t xml:space="preserve"> employee</w:t>
+        <w:t>Finance department employee</w:t>
       </w:r>
     </w:p>
     <w:p>
@@ -100,16 +78,8 @@
         </w:numPr>
       </w:pPr>
       <w:r>
-        <w:t>The f</w:t>
-      </w:r>
-      <w:r>
-        <w:t>inance department</w:t>
-      </w:r>
-      <w:r>
-        <w:t xml:space="preserve"> employee must be logged into the system.</w:t>
-      </w:r>
-      <w:bookmarkStart w:id="0" w:name="_GoBack"/>
-      <w:bookmarkEnd w:id="0"/>
+        <w:t>The finance department employee must be logged into the system.</w:t>
+      </w:r>
     </w:p>
     <w:p/>
     <w:p/>

</xml_diff>